<commit_message>
Task: Updated Definition files, GIT Flow Doc and Changelog
</commit_message>
<xml_diff>
--- a/Git Definitions/Branch.docx
+++ b/Git Definitions/Branch.docx
@@ -229,7 +229,23 @@
           <w:sz w:val="24"/>
           <w:szCs w:val="24"/>
         </w:rPr>
-        <w:t xml:space="preserve">Method 2: You can do this with </w:t>
+        <w:t xml:space="preserve">Method 2: </w:t>
+      </w:r>
+      <w:r>
+        <w:rPr>
+          <w:rFonts w:ascii="Times New Roman" w:hAnsi="Times New Roman" w:cs="Times New Roman"/>
+          <w:sz w:val="24"/>
+          <w:szCs w:val="24"/>
+        </w:rPr>
+        <w:t>This can be done using the following command:</w:t>
+      </w:r>
+      <w:r>
+        <w:rPr>
+          <w:rFonts w:ascii="Times New Roman" w:hAnsi="Times New Roman" w:cs="Times New Roman"/>
+          <w:sz w:val="24"/>
+          <w:szCs w:val="24"/>
+        </w:rPr>
+        <w:t xml:space="preserve"> </w:t>
       </w:r>
     </w:p>
     <w:p>
@@ -444,7 +460,23 @@
           <w:sz w:val="24"/>
           <w:szCs w:val="24"/>
         </w:rPr>
-        <w:t xml:space="preserve">You can do this with </w:t>
+        <w:t>This can be done using the following command:</w:t>
+      </w:r>
+      <w:r>
+        <w:rPr>
+          <w:rFonts w:ascii="Times New Roman" w:hAnsi="Times New Roman" w:cs="Times New Roman"/>
+          <w:sz w:val="24"/>
+          <w:szCs w:val="24"/>
+        </w:rPr>
+        <w:t xml:space="preserve"> </w:t>
+      </w:r>
+      <w:r>
+        <w:rPr>
+          <w:rFonts w:ascii="Times New Roman" w:hAnsi="Times New Roman" w:cs="Times New Roman"/>
+          <w:sz w:val="24"/>
+          <w:szCs w:val="24"/>
+        </w:rPr>
+        <w:t xml:space="preserve"> </w:t>
       </w:r>
     </w:p>
     <w:p>

</xml_diff>